<commit_message>
Missing id on one of the steps
</commit_message>
<xml_diff>
--- a/Infusion 2019 Lit Element.docx
+++ b/Infusion 2019 Lit Element.docx
@@ -735,7 +735,13 @@
       </w:r>
       <w:proofErr w:type="spellEnd"/>
       <w:r>
-        <w:t xml:space="preserve"> is access through the </w:t>
+        <w:t xml:space="preserve"> is access</w:t>
+      </w:r>
+      <w:r>
+        <w:t>ed</w:t>
+      </w:r>
+      <w:r>
+        <w:t xml:space="preserve"> through the </w:t>
       </w:r>
       <w:proofErr w:type="spellStart"/>
       <w:proofErr w:type="gramStart"/>
@@ -1297,12 +1303,7 @@
       </w:r>
       <w:proofErr w:type="spellEnd"/>
       <w:r>
-        <w:t>-list component</w:t>
-      </w:r>
-      <w:bookmarkStart w:id="0" w:name="_GoBack"/>
-      <w:bookmarkEnd w:id="0"/>
-      <w:r>
-        <w:t xml:space="preserve"> we need to import from lit-element.js</w:t>
+        <w:t>-list component we need to import from lit-element.js</w:t>
       </w:r>
     </w:p>
     <w:p>
@@ -3422,27 +3423,36 @@
           <w:szCs w:val="18"/>
         </w:rPr>
         <w:br/>
-        <w:t xml:space="preserve">      &lt;d2l-icon icon="tier</w:t>
-      </w:r>
-      <w:proofErr w:type="gramStart"/>
-      <w:r>
-        <w:rPr>
-          <w:rFonts w:ascii="Consolas" w:hAnsi="Consolas"/>
-          <w:color w:val="C3E88D"/>
-          <w:sz w:val="18"/>
-          <w:szCs w:val="18"/>
-        </w:rPr>
-        <w:t>1:awards</w:t>
-      </w:r>
-      <w:proofErr w:type="gramEnd"/>
-      <w:r>
-        <w:rPr>
-          <w:rFonts w:ascii="Consolas" w:hAnsi="Consolas"/>
-          <w:color w:val="C3E88D"/>
-          <w:sz w:val="18"/>
-          <w:szCs w:val="18"/>
-        </w:rPr>
-        <w:t>"&gt;&lt;/d2l-icon&gt;</w:t>
+        <w:t xml:space="preserve">      &lt;d2l-icon icon="tier1:awards"</w:t>
+      </w:r>
+      <w:r>
+        <w:rPr>
+          <w:rFonts w:ascii="Consolas" w:hAnsi="Consolas"/>
+          <w:color w:val="C3E88D"/>
+          <w:sz w:val="18"/>
+          <w:szCs w:val="18"/>
+        </w:rPr>
+        <w:t xml:space="preserve"> </w:t>
+      </w:r>
+      <w:r>
+        <w:rPr>
+          <w:rFonts w:ascii="Consolas" w:hAnsi="Consolas"/>
+          <w:color w:val="C3E88D"/>
+          <w:sz w:val="18"/>
+          <w:szCs w:val="18"/>
+        </w:rPr>
+        <w:t>id=”${index}”</w:t>
+      </w:r>
+      <w:bookmarkStart w:id="0" w:name="_GoBack"/>
+      <w:bookmarkEnd w:id="0"/>
+      <w:r>
+        <w:rPr>
+          <w:rFonts w:ascii="Consolas" w:hAnsi="Consolas"/>
+          <w:color w:val="C3E88D"/>
+          <w:sz w:val="18"/>
+          <w:szCs w:val="18"/>
+        </w:rPr>
+        <w:t>&gt;&lt;/d2l-icon&gt;</w:t>
       </w:r>
       <w:r>
         <w:rPr>

</xml_diff>